<commit_message>
Updated advanced tooling artifact
</commit_message>
<xml_diff>
--- a/itmd-521/tooling-assignments-advanced/tooling-assignments-advanced.docx
+++ b/itmd-521/tooling-assignments-advanced/tooling-assignments-advanced.docx
@@ -307,7 +307,91 @@
         <w:t xml:space="preserve"> </w:t>
       </w:r>
       <w:r>
-        <w:t xml:space="preserve">file to add path</w:t>
+        <w:t xml:space="preserve">for PATH variables</w:t>
+      </w:r>
+    </w:p>
+    <w:p>
+      <w:pPr>
+        <w:pStyle w:val="Compact"/>
+        <w:numPr>
+          <w:numId w:val="1010"/>
+          <w:ilvl w:val="1"/>
+        </w:numPr>
+      </w:pPr>
+      <w:r>
+        <w:t xml:space="preserve">Add:</w:t>
+      </w:r>
+      <w:r>
+        <w:t xml:space="preserve"> </w:t>
+      </w:r>
+      <w:r>
+        <w:rPr>
+          <w:rStyle w:val="VerbatimChar"/>
+        </w:rPr>
+        <w:t xml:space="preserve">export JAVA_HOME=/usr</w:t>
+      </w:r>
+    </w:p>
+    <w:p>
+      <w:pPr>
+        <w:pStyle w:val="Compact"/>
+        <w:numPr>
+          <w:numId w:val="1010"/>
+          <w:ilvl w:val="1"/>
+        </w:numPr>
+      </w:pPr>
+      <w:r>
+        <w:t xml:space="preserve">Add:</w:t>
+      </w:r>
+      <w:r>
+        <w:t xml:space="preserve"> </w:t>
+      </w:r>
+      <w:r>
+        <w:rPr>
+          <w:rStyle w:val="VerbatimChar"/>
+        </w:rPr>
+        <w:t xml:space="preserve">export HADOOP_HOME=/home/vagrant/hadoop-2.9.2</w:t>
+      </w:r>
+    </w:p>
+    <w:p>
+      <w:pPr>
+        <w:pStyle w:val="Compact"/>
+        <w:numPr>
+          <w:numId w:val="1010"/>
+          <w:ilvl w:val="1"/>
+        </w:numPr>
+      </w:pPr>
+      <w:r>
+        <w:t xml:space="preserve">Add:</w:t>
+      </w:r>
+      <w:r>
+        <w:t xml:space="preserve"> </w:t>
+      </w:r>
+      <w:r>
+        <w:rPr>
+          <w:rStyle w:val="VerbatimChar"/>
+        </w:rPr>
+        <w:t xml:space="preserve">export SPARK_HOME=/home/vagrant/spark</w:t>
+      </w:r>
+    </w:p>
+    <w:p>
+      <w:pPr>
+        <w:pStyle w:val="Compact"/>
+        <w:numPr>
+          <w:numId w:val="1010"/>
+          <w:ilvl w:val="1"/>
+        </w:numPr>
+      </w:pPr>
+      <w:r>
+        <w:t xml:space="preserve">Add:</w:t>
+      </w:r>
+      <w:r>
+        <w:t xml:space="preserve"> </w:t>
+      </w:r>
+      <w:r>
+        <w:rPr>
+          <w:rStyle w:val="VerbatimChar"/>
+        </w:rPr>
+        <w:t xml:space="preserve">export HADOOP_CLASSPATH=/usr/lib/jvm/java-8-openjdk-amd64/lib/tools.jar</w:t>
       </w:r>
     </w:p>
     <w:p>

</xml_diff>

<commit_message>
Updated documents added 2.4.5 link
</commit_message>
<xml_diff>
--- a/itmd-521/tooling-assignments-advanced/tooling-assignments-advanced.docx
+++ b/itmd-521/tooling-assignments-advanced/tooling-assignments-advanced.docx
@@ -325,7 +325,7 @@
         </w:numPr>
       </w:pPr>
       <w:r>
-        <w:t xml:space="preserve">Install Spark 2.4</w:t>
+        <w:t xml:space="preserve">Install Spark 2.4.5 (just released Feb 5th 2020)</w:t>
       </w:r>
     </w:p>
     <w:p>
@@ -341,7 +341,7 @@
           <w:rPr>
             <w:rStyle w:val="Hyperlink"/>
           </w:rPr>
-          <w:t xml:space="preserve">http://mirrors.advancedhosters.com/apache/spark/spark-2.4.4/spark-2.4.4-bin-hadoop2.7.tgz</w:t>
+          <w:t xml:space="preserve">http://apache.mirrors.pair.com/spark/spark-2.4.5/spark-2.4.5-bin-hadoop2.7.tgz</w:t>
         </w:r>
       </w:hyperlink>
     </w:p>

</xml_diff>